<commit_message>
test for commentary google doc base
</commit_message>
<xml_diff>
--- a/tests/pecha/parser/google_doc/data/commentary/dolma_21.docx
+++ b/tests/pecha/parser/google_doc/data/commentary/dolma_21.docx
@@ -584,13 +584,6 @@
         </w:rPr>
         <w:t>ཞེས་པའི་མཚན་གྱིས་བསྔགས་པ་ཡིན་ཏེ།</w:t>
       </w:r>
-    </w:p>
-    <w:p>
-      <w:pPr>
-        <w:rPr>
-          <w:rFonts w:ascii="Noto Serif Tibetan" w:eastAsia="Noto Serif Tibetan" w:hAnsi="Noto Serif Tibetan" w:cs="Noto Serif Tibetan"/>
-        </w:rPr>
-      </w:pPr>
     </w:p>
     <w:p>
       <w:pPr>
@@ -608,207 +601,6 @@
           <w:color w:val="000000"/>
         </w:rPr>
       </w:pPr>
-      <w:r>
-        <w:rPr>
-          <w:rFonts w:ascii="Noto Serif Tibetan" w:eastAsia="Noto Serif Tibetan" w:hAnsi="Noto Serif Tibetan" w:cs="Noto Serif Tibetan"/>
-          <w:b/>
-        </w:rPr>
-        <w:t xml:space="preserve">4 </w:t>
-      </w:r>
-      <w:proofErr w:type="spellStart"/>
-      <w:r>
-        <w:rPr>
-          <w:rFonts w:ascii="Noto Serif Tibetan" w:eastAsia="Noto Serif Tibetan" w:hAnsi="Noto Serif Tibetan" w:cs="Noto Serif Tibetan"/>
-          <w:b/>
-          <w:color w:val="000000"/>
-        </w:rPr>
-        <w:t>ཕྱག་འཚལ</w:t>
-      </w:r>
-      <w:r>
-        <w:rPr>
-          <w:rFonts w:ascii="Noto Serif Tibetan" w:eastAsia="Noto Serif Tibetan" w:hAnsi="Noto Serif Tibetan" w:cs="Noto Serif Tibetan"/>
-          <w:color w:val="000000"/>
-        </w:rPr>
-        <w:t>་ལོ</w:t>
-      </w:r>
-      <w:proofErr w:type="spellEnd"/>
-      <w:r>
-        <w:rPr>
-          <w:rFonts w:ascii="Noto Serif Tibetan" w:eastAsia="Noto Serif Tibetan" w:hAnsi="Noto Serif Tibetan" w:cs="Noto Serif Tibetan"/>
-          <w:color w:val="000000"/>
-        </w:rPr>
-        <w:t>། །</w:t>
-      </w:r>
-      <w:proofErr w:type="spellStart"/>
-      <w:r>
-        <w:rPr>
-          <w:rFonts w:ascii="Noto Serif Tibetan" w:eastAsia="Noto Serif Tibetan" w:hAnsi="Noto Serif Tibetan" w:cs="Noto Serif Tibetan"/>
-          <w:color w:val="000000"/>
-        </w:rPr>
-        <w:t>གང་ལ་ན་རྗེ་བཙུན་མ་དཀར་མོ་མདངས་ལྡན་མ་ལའོ</w:t>
-      </w:r>
-      <w:proofErr w:type="spellEnd"/>
-      <w:r>
-        <w:rPr>
-          <w:rFonts w:ascii="Noto Serif Tibetan" w:eastAsia="Noto Serif Tibetan" w:hAnsi="Noto Serif Tibetan" w:cs="Noto Serif Tibetan"/>
-          <w:color w:val="000000"/>
-        </w:rPr>
-        <w:t>། །</w:t>
-      </w:r>
-      <w:proofErr w:type="spellStart"/>
-      <w:r>
-        <w:rPr>
-          <w:rFonts w:ascii="Noto Serif Tibetan" w:eastAsia="Noto Serif Tibetan" w:hAnsi="Noto Serif Tibetan" w:cs="Noto Serif Tibetan"/>
-          <w:color w:val="000000"/>
-        </w:rPr>
-        <w:t>དད་ཅིང་</w:t>
-      </w:r>
-      <w:r>
-        <w:rPr>
-          <w:rFonts w:ascii="Noto Serif Tibetan" w:eastAsia="Noto Serif Tibetan" w:hAnsi="Noto Serif Tibetan" w:cs="Noto Serif Tibetan"/>
-          <w:b/>
-          <w:color w:val="000000"/>
-        </w:rPr>
-        <w:t>ཕྱག་འཚལ་</w:t>
-      </w:r>
-      <w:r>
-        <w:rPr>
-          <w:rFonts w:ascii="Noto Serif Tibetan" w:eastAsia="Noto Serif Tibetan" w:hAnsi="Noto Serif Tibetan" w:cs="Noto Serif Tibetan"/>
-          <w:color w:val="000000"/>
-        </w:rPr>
-        <w:t>བའི་རྒྱུ་ཅི་ཞིག་མཐོང་ཞེ་ན</w:t>
-      </w:r>
-      <w:proofErr w:type="spellEnd"/>
-      <w:r>
-        <w:rPr>
-          <w:rFonts w:ascii="Noto Serif Tibetan" w:eastAsia="Noto Serif Tibetan" w:hAnsi="Noto Serif Tibetan" w:cs="Noto Serif Tibetan"/>
-          <w:color w:val="000000"/>
-        </w:rPr>
-        <w:t xml:space="preserve">། </w:t>
-      </w:r>
-      <w:proofErr w:type="spellStart"/>
-      <w:r>
-        <w:rPr>
-          <w:rFonts w:ascii="Noto Serif Tibetan" w:eastAsia="Noto Serif Tibetan" w:hAnsi="Noto Serif Tibetan" w:cs="Noto Serif Tibetan"/>
-          <w:color w:val="000000"/>
-        </w:rPr>
-        <w:t>དཔེར་ན</w:t>
-      </w:r>
-      <w:proofErr w:type="spellEnd"/>
-      <w:r>
-        <w:rPr>
-          <w:rFonts w:ascii="Noto Serif Tibetan" w:eastAsia="Noto Serif Tibetan" w:hAnsi="Noto Serif Tibetan" w:cs="Noto Serif Tibetan"/>
-          <w:color w:val="000000"/>
-        </w:rPr>
-        <w:t xml:space="preserve">། </w:t>
-      </w:r>
-      <w:r>
-        <w:rPr>
-          <w:rFonts w:ascii="Noto Serif Tibetan" w:eastAsia="Noto Serif Tibetan" w:hAnsi="Noto Serif Tibetan" w:cs="Noto Serif Tibetan"/>
-          <w:b/>
-          <w:color w:val="000000"/>
-        </w:rPr>
-        <w:t>སྟོན</w:t>
-      </w:r>
-      <w:r>
-        <w:rPr>
-          <w:rFonts w:ascii="Noto Serif Tibetan" w:eastAsia="Noto Serif Tibetan" w:hAnsi="Noto Serif Tibetan" w:cs="Noto Serif Tibetan"/>
-          <w:color w:val="000000"/>
-        </w:rPr>
-        <w:t>་གྱི་དུས་སུ་ནམ་མཁའ་རྡུལ་སྨག་སྤྲིན་གྱི་སྐྱོན་བཅས་སྐྱོན་གསུམ་དང་བྲལ་ཞིང་ཆེས་སྔོ་ལ་དྭངས་བའི་དཀྱིལ་ན།</w:t>
-      </w:r>
-      <w:r>
-        <w:rPr>
-          <w:rFonts w:ascii="Noto Serif Tibetan" w:eastAsia="Noto Serif Tibetan" w:hAnsi="Noto Serif Tibetan" w:cs="Noto Serif Tibetan"/>
-          <w:b/>
-          <w:color w:val="000000"/>
-        </w:rPr>
-        <w:t xml:space="preserve"> </w:t>
-      </w:r>
-      <w:proofErr w:type="spellStart"/>
-      <w:r>
-        <w:rPr>
-          <w:rFonts w:ascii="Noto Serif Tibetan" w:eastAsia="Noto Serif Tibetan" w:hAnsi="Noto Serif Tibetan" w:cs="Noto Serif Tibetan"/>
-          <w:b/>
-          <w:color w:val="000000"/>
-        </w:rPr>
-        <w:t>སྐར་མ་སྟོང་ཕྲག་</w:t>
-      </w:r>
-      <w:r>
-        <w:rPr>
-          <w:rFonts w:ascii="Noto Serif Tibetan" w:eastAsia="Noto Serif Tibetan" w:hAnsi="Noto Serif Tibetan" w:cs="Noto Serif Tibetan"/>
-          <w:color w:val="000000"/>
-        </w:rPr>
-        <w:t>གིས་མཐའ་ནས་བསྐོར་བའི་དབུས་སུ</w:t>
-      </w:r>
-      <w:proofErr w:type="spellEnd"/>
-      <w:r>
-        <w:rPr>
-          <w:rFonts w:ascii="Noto Serif Tibetan" w:eastAsia="Noto Serif Tibetan" w:hAnsi="Noto Serif Tibetan" w:cs="Noto Serif Tibetan"/>
-          <w:color w:val="000000"/>
-        </w:rPr>
-        <w:t>། ཉ་ཡོངས་སུ་</w:t>
-      </w:r>
-      <w:r>
-        <w:rPr>
-          <w:rFonts w:ascii="Noto Serif Tibetan" w:eastAsia="Noto Serif Tibetan" w:hAnsi="Noto Serif Tibetan" w:cs="Noto Serif Tibetan"/>
-          <w:b/>
-          <w:color w:val="000000"/>
-        </w:rPr>
-        <w:t>གང་</w:t>
-      </w:r>
-      <w:r>
-        <w:rPr>
-          <w:rFonts w:ascii="Noto Serif Tibetan" w:eastAsia="Noto Serif Tibetan" w:hAnsi="Noto Serif Tibetan" w:cs="Noto Serif Tibetan"/>
-          <w:color w:val="000000"/>
-        </w:rPr>
-        <w:t>ཞིང་ཁོ་ལག་རབ་ཏུ་རྒྱས་པའི་</w:t>
-      </w:r>
-      <w:r>
-        <w:rPr>
-          <w:rFonts w:ascii="Noto Serif Tibetan" w:eastAsia="Noto Serif Tibetan" w:hAnsi="Noto Serif Tibetan" w:cs="Noto Serif Tibetan"/>
-          <w:b/>
-          <w:color w:val="000000"/>
-        </w:rPr>
-        <w:t>ཟླ་བ་</w:t>
-      </w:r>
-      <w:r>
-        <w:rPr>
-          <w:rFonts w:ascii="Noto Serif Tibetan" w:eastAsia="Noto Serif Tibetan" w:hAnsi="Noto Serif Tibetan" w:cs="Noto Serif Tibetan"/>
-          <w:color w:val="000000"/>
-        </w:rPr>
-        <w:t>ཁམ་པ་</w:t>
-      </w:r>
-      <w:r>
-        <w:rPr>
-          <w:rFonts w:ascii="Noto Serif Tibetan" w:eastAsia="Noto Serif Tibetan" w:hAnsi="Noto Serif Tibetan" w:cs="Noto Serif Tibetan"/>
-          <w:b/>
-          <w:color w:val="000000"/>
-        </w:rPr>
-        <w:t>བརྒྱ་</w:t>
-      </w:r>
-      <w:r>
-        <w:rPr>
-          <w:rFonts w:ascii="Noto Serif Tibetan" w:eastAsia="Noto Serif Tibetan" w:hAnsi="Noto Serif Tibetan" w:cs="Noto Serif Tibetan"/>
-          <w:color w:val="000000"/>
-        </w:rPr>
-        <w:t>ཕྲག་དུས་གཅིག་ཏུ་ཚོགས་པའི་བརྗིད་དཔལ་བཞིན་དུ། ལྷ་མོ་ཁྱོད་ཀྱི་ཞལ་</w:t>
-      </w:r>
-      <w:r>
-        <w:rPr>
-          <w:rFonts w:ascii="Noto Serif Tibetan" w:eastAsia="Noto Serif Tibetan" w:hAnsi="Noto Serif Tibetan" w:cs="Noto Serif Tibetan"/>
-          <w:b/>
-          <w:color w:val="000000"/>
-        </w:rPr>
-        <w:t>ནི་</w:t>
-      </w:r>
-      <w:r>
-        <w:rPr>
-          <w:rFonts w:ascii="Noto Serif Tibetan" w:eastAsia="Noto Serif Tibetan" w:hAnsi="Noto Serif Tibetan" w:cs="Noto Serif Tibetan"/>
-          <w:color w:val="000000"/>
-        </w:rPr>
-        <w:t>མཐོང་བ་ཙམ་གྱིས་ཚུལ་དེ་ལྟ་བུའི་སྒོ་ནས་དང་བ་ཡོངས་སུ་འཕེལ་ལོ་ཞེས་པའོ། །</w:t>
-      </w:r>
     </w:p>
     <w:p>
       <w:pPr>
@@ -826,132 +618,11 @@
           <w:color w:val="000000"/>
         </w:rPr>
       </w:pPr>
-    </w:p>
-    <w:p>
-      <w:pPr>
-        <w:widowControl w:val="0"/>
-        <w:pBdr>
-          <w:top w:val="nil"/>
-          <w:left w:val="nil"/>
-          <w:bottom w:val="nil"/>
-          <w:right w:val="nil"/>
-          <w:between w:val="nil"/>
-        </w:pBdr>
-        <w:spacing w:line="360" w:lineRule="auto"/>
-        <w:rPr>
-          <w:rFonts w:ascii="Noto Serif Tibetan" w:eastAsia="Noto Serif Tibetan" w:hAnsi="Noto Serif Tibetan" w:cs="Noto Serif Tibetan"/>
-          <w:color w:val="000000"/>
-        </w:rPr>
-      </w:pPr>
       <w:r>
         <w:rPr>
           <w:rFonts w:ascii="Noto Serif Tibetan" w:eastAsia="Noto Serif Tibetan" w:hAnsi="Noto Serif Tibetan" w:cs="Noto Serif Tibetan"/>
         </w:rPr>
         <w:t xml:space="preserve">5,7 </w:t>
-      </w:r>
-      <w:proofErr w:type="spellStart"/>
-      <w:r>
-        <w:rPr>
-          <w:rFonts w:ascii="Noto Serif Tibetan" w:eastAsia="Noto Serif Tibetan" w:hAnsi="Noto Serif Tibetan" w:cs="Noto Serif Tibetan"/>
-          <w:color w:val="000000"/>
-        </w:rPr>
-        <w:t>སྐབས་འདིའི་འོད་ཟེར་ནི</w:t>
-      </w:r>
-      <w:proofErr w:type="spellEnd"/>
-      <w:r>
-        <w:rPr>
-          <w:rFonts w:ascii="Noto Serif Tibetan" w:eastAsia="Noto Serif Tibetan" w:hAnsi="Noto Serif Tibetan" w:cs="Noto Serif Tibetan"/>
-          <w:color w:val="000000"/>
-        </w:rPr>
-        <w:t xml:space="preserve">། </w:t>
-      </w:r>
-      <w:proofErr w:type="spellStart"/>
-      <w:r>
-        <w:rPr>
-          <w:rFonts w:ascii="Noto Serif Tibetan" w:eastAsia="Noto Serif Tibetan" w:hAnsi="Noto Serif Tibetan" w:cs="Noto Serif Tibetan"/>
-          <w:color w:val="000000"/>
-        </w:rPr>
-        <w:t>འགྲེལ་པ་འགའ་ཞིག་ལས</w:t>
-      </w:r>
-      <w:proofErr w:type="spellEnd"/>
-      <w:r>
-        <w:rPr>
-          <w:rFonts w:ascii="Noto Serif Tibetan" w:eastAsia="Noto Serif Tibetan" w:hAnsi="Noto Serif Tibetan" w:cs="Noto Serif Tibetan"/>
-          <w:color w:val="000000"/>
-        </w:rPr>
-        <w:t xml:space="preserve">། </w:t>
-      </w:r>
-      <w:proofErr w:type="spellStart"/>
-      <w:r>
-        <w:rPr>
-          <w:rFonts w:ascii="Noto Serif Tibetan" w:eastAsia="Noto Serif Tibetan" w:hAnsi="Noto Serif Tibetan" w:cs="Noto Serif Tibetan"/>
-          <w:color w:val="000000"/>
-        </w:rPr>
-        <w:t>ཕྱག་གཡས་པའི་མཐིལ་གྱི་འཁོར་ལོའི་འོད་ཟེར་ཡིན་པར་གསུངས་པ་དང</w:t>
-      </w:r>
-      <w:proofErr w:type="spellEnd"/>
-      <w:r>
-        <w:rPr>
-          <w:rFonts w:ascii="Noto Serif Tibetan" w:eastAsia="Noto Serif Tibetan" w:hAnsi="Noto Serif Tibetan" w:cs="Noto Serif Tibetan"/>
-          <w:color w:val="000000"/>
-        </w:rPr>
-        <w:t xml:space="preserve">་། </w:t>
-      </w:r>
-      <w:proofErr w:type="spellStart"/>
-      <w:r>
-        <w:rPr>
-          <w:rFonts w:ascii="Noto Serif Tibetan" w:eastAsia="Noto Serif Tibetan" w:hAnsi="Noto Serif Tibetan" w:cs="Noto Serif Tibetan"/>
-          <w:color w:val="000000"/>
-        </w:rPr>
-        <w:t>གཞན་དག་སྐུའི་འོད་ཟེར་ཡིན་པར་གསུངས་པ་ས་བཞེད་པ་མི་འདྲ་ཡང</w:t>
-      </w:r>
-      <w:proofErr w:type="spellEnd"/>
-      <w:r>
-        <w:rPr>
-          <w:rFonts w:ascii="Noto Serif Tibetan" w:eastAsia="Noto Serif Tibetan" w:hAnsi="Noto Serif Tibetan" w:cs="Noto Serif Tibetan"/>
-          <w:color w:val="000000"/>
-        </w:rPr>
-        <w:t>་།</w:t>
-      </w:r>
-    </w:p>
-    <w:p>
-      <w:pPr>
-        <w:widowControl w:val="0"/>
-        <w:pBdr>
-          <w:top w:val="nil"/>
-          <w:left w:val="nil"/>
-          <w:bottom w:val="nil"/>
-          <w:right w:val="nil"/>
-          <w:between w:val="nil"/>
-        </w:pBdr>
-        <w:spacing w:line="360" w:lineRule="auto"/>
-        <w:rPr>
-          <w:rFonts w:ascii="Noto Serif Tibetan" w:eastAsia="Noto Serif Tibetan" w:hAnsi="Noto Serif Tibetan" w:cs="Noto Serif Tibetan"/>
-          <w:color w:val="000000"/>
-        </w:rPr>
-      </w:pPr>
-    </w:p>
-    <w:p>
-      <w:pPr>
-        <w:widowControl w:val="0"/>
-        <w:pBdr>
-          <w:top w:val="nil"/>
-          <w:left w:val="nil"/>
-          <w:bottom w:val="nil"/>
-          <w:right w:val="nil"/>
-          <w:between w:val="nil"/>
-        </w:pBdr>
-        <w:spacing w:line="360" w:lineRule="auto"/>
-        <w:rPr>
-          <w:rFonts w:ascii="Noto Serif Tibetan" w:eastAsia="Noto Serif Tibetan" w:hAnsi="Noto Serif Tibetan" w:cs="Noto Serif Tibetan"/>
-          <w:color w:val="000000"/>
-        </w:rPr>
-      </w:pPr>
-      <w:r>
-        <w:rPr>
-          <w:rFonts w:ascii="Noto Serif Tibetan" w:eastAsia="Noto Serif Tibetan" w:hAnsi="Noto Serif Tibetan" w:cs="Noto Serif Tibetan"/>
-        </w:rPr>
-        <w:t xml:space="preserve">7-8 </w:t>
       </w:r>
       <w:proofErr w:type="spellStart"/>
       <w:r>
@@ -1706,6 +1377,7 @@
   <w:style w:type="character" w:default="1" w:styleId="DefaultParagraphFont">
     <w:name w:val="Default Paragraph Font"/>
     <w:uiPriority w:val="1"/>
+    <w:semiHidden/>
     <w:unhideWhenUsed/>
   </w:style>
   <w:style w:type="table" w:default="1" w:styleId="TableNormal">

</xml_diff>